<commit_message>
github problems, must commit file
</commit_message>
<xml_diff>
--- a/STR_WindowLifterModule.docx
+++ b/STR_WindowLifterModule.docx
@@ -41,10 +41,7 @@
         <w:t xml:space="preserve"> </w:t>
       </w:r>
       <w:r>
-        <w:t xml:space="preserve">Functional personal interpretation shall </w:t>
-      </w:r>
-      <w:r>
-        <w:t xml:space="preserve">be highlighted with color </w:t>
+        <w:t xml:space="preserve">Functional personal interpretation shall be highlighted with color </w:t>
       </w:r>
       <w:r>
         <w:rPr>
@@ -485,6 +482,23 @@
       <w:r>
         <w:t>Window movement graphical description:</w:t>
       </w:r>
+    </w:p>
+    <w:p>
+      <w:pPr>
+        <w:spacing w:line="240" w:lineRule="auto"/>
+      </w:pPr>
+    </w:p>
+    <w:p>
+      <w:pPr>
+        <w:spacing w:line="240" w:lineRule="auto"/>
+      </w:pPr>
+    </w:p>
+    <w:p>
+      <w:pPr>
+        <w:spacing w:line="240" w:lineRule="auto"/>
+      </w:pPr>
+      <w:bookmarkStart w:id="0" w:name="_GoBack"/>
+      <w:bookmarkEnd w:id="0"/>
     </w:p>
     <w:tbl>
       <w:tblPr>
@@ -548,6 +562,7 @@
                 <w:rFonts w:ascii="Calibri" w:eastAsia="Times New Roman" w:hAnsi="Calibri" w:cs="Times New Roman"/>
                 <w:color w:val="000000"/>
               </w:rPr>
+              <w:lastRenderedPageBreak/>
               <w:t> </w:t>
             </w:r>
           </w:p>
@@ -3420,7 +3435,6 @@
                 <w:rFonts w:ascii="Calibri" w:eastAsia="Times New Roman" w:hAnsi="Calibri" w:cs="Times New Roman"/>
                 <w:color w:val="000000"/>
               </w:rPr>
-              <w:lastRenderedPageBreak/>
               <w:t> </w:t>
             </w:r>
           </w:p>
@@ -8753,6 +8767,7 @@
         <w:rPr>
           <w:highlight w:val="yellow"/>
         </w:rPr>
+        <w:lastRenderedPageBreak/>
         <w:t>(</w:t>
       </w:r>
       <w:proofErr w:type="gramStart"/>
@@ -8864,7 +8879,6 @@
           </w:tcPr>
           <w:p>
             <w:r>
-              <w:lastRenderedPageBreak/>
               <w:t>Button Press</w:t>
             </w:r>
           </w:p>
@@ -9423,14 +9437,13 @@
         </w:rPr>
         <w:t>HOW: internal programming)</w:t>
       </w:r>
-      <w:bookmarkStart w:id="0" w:name="_GoBack"/>
-      <w:bookmarkEnd w:id="0"/>
     </w:p>
     <w:p>
       <w:pPr>
         <w:spacing w:line="240" w:lineRule="auto"/>
       </w:pPr>
       <w:r>
+        <w:lastRenderedPageBreak/>
         <w:t>After this time the module has to recognize every button press.</w:t>
       </w:r>
     </w:p>
@@ -9499,7 +9512,6 @@
         <w:rPr>
           <w:b/>
         </w:rPr>
-        <w:lastRenderedPageBreak/>
         <w:t xml:space="preserve">IF (pinch &amp; </w:t>
       </w:r>
       <w:proofErr w:type="spellStart"/>

</xml_diff>